<commit_message>
sql exercice en cours
</commit_message>
<xml_diff>
--- a/03-Databases/exerciceSQL/editeur_de_livre/editeur_de_livre.docx
+++ b/03-Databases/exerciceSQL/editeur_de_livre/editeur_de_livre.docx
@@ -6,6 +6,15 @@
       <w:pPr>
         <w:spacing w:after="0"/>
       </w:pPr>
+      <w:r>
+        <w:t>Lien utile :</w:t>
+      </w:r>
+      <w:r>
+        <w:t xml:space="preserve"> </w:t>
+      </w:r>
+      <w:r>
+        <w:t>https://arfp.github.io/blog/articles/20241203-sql-datatypes.html</w:t>
+      </w:r>
     </w:p>
     <w:p>
       <w:pPr>
@@ -160,11 +169,6 @@
     </w:p>
     <w:p>
       <w:pPr>
-        <w:spacing w:after="0"/>
-      </w:pPr>
-    </w:p>
-    <w:p>
-      <w:pPr>
         <w:numPr>
           <w:ilvl w:val="0"/>
           <w:numId w:val="1"/>
@@ -183,6 +187,12 @@
       <w:r>
         <w:t>.</w:t>
       </w:r>
+    </w:p>
+    <w:p>
+      <w:pPr>
+        <w:spacing w:after="0"/>
+        <w:ind w:left="720"/>
+      </w:pPr>
     </w:p>
     <w:p>
       <w:pPr>
@@ -484,11 +494,11 @@
         <w:tblLook w:val="04A0" w:firstRow="1" w:lastRow="0" w:firstColumn="1" w:lastColumn="0" w:noHBand="0" w:noVBand="1"/>
       </w:tblPr>
       <w:tblGrid>
-        <w:gridCol w:w="2535"/>
-        <w:gridCol w:w="2002"/>
-        <w:gridCol w:w="1120"/>
-        <w:gridCol w:w="1612"/>
-        <w:gridCol w:w="1793"/>
+        <w:gridCol w:w="2517"/>
+        <w:gridCol w:w="2008"/>
+        <w:gridCol w:w="1125"/>
+        <w:gridCol w:w="1616"/>
+        <w:gridCol w:w="1796"/>
       </w:tblGrid>
       <w:tr>
         <w:trPr>
@@ -570,17 +580,19 @@
             <w:shd w:val="clear" w:color="auto" w:fill="C00000"/>
           </w:tcPr>
           <w:p>
-            <w:r>
-              <w:t>L</w:t>
+            <w:proofErr w:type="gramStart"/>
+            <w:r>
+              <w:t>l</w:t>
             </w:r>
             <w:r>
               <w:t>ivres</w:t>
             </w:r>
+            <w:proofErr w:type="gramEnd"/>
             <w:r>
               <w:t xml:space="preserve">_ </w:t>
             </w:r>
             <w:r>
-              <w:t>ISBN</w:t>
+              <w:t>id</w:t>
             </w:r>
           </w:p>
         </w:tc>
@@ -598,6 +610,9 @@
             </w:r>
             <w:r>
               <w:t xml:space="preserve"> du livre</w:t>
+            </w:r>
+            <w:r>
+              <w:t xml:space="preserve"> en ISBN</w:t>
             </w:r>
           </w:p>
         </w:tc>
@@ -650,8 +665,16 @@
           </w:tcPr>
           <w:p>
             <w:proofErr w:type="spellStart"/>
-            <w:r>
-              <w:t>Livres_titre</w:t>
+            <w:proofErr w:type="gramStart"/>
+            <w:r>
+              <w:t>l</w:t>
+            </w:r>
+            <w:r>
+              <w:t>ivres</w:t>
+            </w:r>
+            <w:proofErr w:type="gramEnd"/>
+            <w:r>
+              <w:t>_titre</w:t>
             </w:r>
             <w:proofErr w:type="spellEnd"/>
           </w:p>
@@ -716,8 +739,16 @@
           </w:tcPr>
           <w:p>
             <w:proofErr w:type="spellStart"/>
-            <w:r>
-              <w:t>Livres_prix_de_vente</w:t>
+            <w:proofErr w:type="gramStart"/>
+            <w:r>
+              <w:t>l</w:t>
+            </w:r>
+            <w:r>
+              <w:t>ivres</w:t>
+            </w:r>
+            <w:proofErr w:type="gramEnd"/>
+            <w:r>
+              <w:t>_prix_de_vente</w:t>
             </w:r>
             <w:proofErr w:type="spellEnd"/>
           </w:p>
@@ -831,8 +862,16 @@
           </w:tcPr>
           <w:p>
             <w:proofErr w:type="spellStart"/>
-            <w:r>
-              <w:t>Editions_id</w:t>
+            <w:proofErr w:type="gramStart"/>
+            <w:r>
+              <w:t>e</w:t>
+            </w:r>
+            <w:r>
+              <w:t>ditions</w:t>
+            </w:r>
+            <w:proofErr w:type="gramEnd"/>
+            <w:r>
+              <w:t>_id</w:t>
             </w:r>
             <w:proofErr w:type="spellEnd"/>
           </w:p>
@@ -902,8 +941,18 @@
             <w:shd w:val="clear" w:color="auto" w:fill="FFFF00"/>
           </w:tcPr>
           <w:p>
-            <w:r>
-              <w:t>Editions _</w:t>
+            <w:proofErr w:type="spellStart"/>
+            <w:proofErr w:type="gramStart"/>
+            <w:r>
+              <w:t>e</w:t>
+            </w:r>
+            <w:r>
+              <w:t>ditions</w:t>
+            </w:r>
+            <w:proofErr w:type="spellEnd"/>
+            <w:proofErr w:type="gramEnd"/>
+            <w:r>
+              <w:t xml:space="preserve"> _</w:t>
             </w:r>
             <w:proofErr w:type="spellStart"/>
             <w:r>
@@ -972,8 +1021,16 @@
           </w:tcPr>
           <w:p>
             <w:proofErr w:type="spellStart"/>
-            <w:r>
-              <w:t>Editions_nombre</w:t>
+            <w:proofErr w:type="gramStart"/>
+            <w:r>
+              <w:t>e</w:t>
+            </w:r>
+            <w:r>
+              <w:t>ditions</w:t>
+            </w:r>
+            <w:proofErr w:type="gramEnd"/>
+            <w:r>
+              <w:t>_nombre</w:t>
             </w:r>
             <w:proofErr w:type="spellEnd"/>
           </w:p>
@@ -1035,8 +1092,16 @@
           </w:tcPr>
           <w:p>
             <w:proofErr w:type="spellStart"/>
-            <w:r>
-              <w:t>Editions_exemplaire</w:t>
+            <w:proofErr w:type="gramStart"/>
+            <w:r>
+              <w:t>e</w:t>
+            </w:r>
+            <w:r>
+              <w:t>ditions</w:t>
+            </w:r>
+            <w:proofErr w:type="gramEnd"/>
+            <w:r>
+              <w:t>_exemplaire</w:t>
             </w:r>
             <w:proofErr w:type="spellEnd"/>
           </w:p>
@@ -1150,8 +1215,16 @@
           </w:tcPr>
           <w:p>
             <w:proofErr w:type="spellStart"/>
-            <w:r>
-              <w:t>Auteurs_id</w:t>
+            <w:proofErr w:type="gramStart"/>
+            <w:r>
+              <w:t>a</w:t>
+            </w:r>
+            <w:r>
+              <w:t>uteurs</w:t>
+            </w:r>
+            <w:proofErr w:type="gramEnd"/>
+            <w:r>
+              <w:t>_id</w:t>
             </w:r>
             <w:proofErr w:type="spellEnd"/>
           </w:p>
@@ -1225,8 +1298,16 @@
           </w:tcPr>
           <w:p>
             <w:proofErr w:type="spellStart"/>
-            <w:r>
-              <w:t>Auteurs_nom</w:t>
+            <w:proofErr w:type="gramStart"/>
+            <w:r>
+              <w:t>a</w:t>
+            </w:r>
+            <w:r>
+              <w:t>uteurs</w:t>
+            </w:r>
+            <w:proofErr w:type="gramEnd"/>
+            <w:r>
+              <w:t>_nom</w:t>
             </w:r>
             <w:proofErr w:type="spellEnd"/>
           </w:p>
@@ -1288,8 +1369,16 @@
           </w:tcPr>
           <w:p>
             <w:proofErr w:type="spellStart"/>
-            <w:r>
-              <w:t>Auteurs_prenom</w:t>
+            <w:proofErr w:type="gramStart"/>
+            <w:r>
+              <w:t>a</w:t>
+            </w:r>
+            <w:r>
+              <w:t>uteurs</w:t>
+            </w:r>
+            <w:proofErr w:type="gramEnd"/>
+            <w:r>
+              <w:t>_prenom</w:t>
             </w:r>
             <w:proofErr w:type="spellEnd"/>
           </w:p>
@@ -1354,8 +1443,16 @@
           </w:tcPr>
           <w:p>
             <w:proofErr w:type="spellStart"/>
-            <w:r>
-              <w:t>Auteur_</w:t>
+            <w:proofErr w:type="gramStart"/>
+            <w:r>
+              <w:t>a</w:t>
+            </w:r>
+            <w:r>
+              <w:t>uteur</w:t>
+            </w:r>
+            <w:proofErr w:type="gramEnd"/>
+            <w:r>
+              <w:t>_</w:t>
             </w:r>
             <w:r>
               <w:t>pseudonyme</w:t>
@@ -1475,8 +1572,16 @@
           </w:tcPr>
           <w:p>
             <w:proofErr w:type="spellStart"/>
-            <w:r>
-              <w:t>Libraires_id</w:t>
+            <w:proofErr w:type="gramStart"/>
+            <w:r>
+              <w:t>l</w:t>
+            </w:r>
+            <w:r>
+              <w:t>ibraires</w:t>
+            </w:r>
+            <w:proofErr w:type="gramEnd"/>
+            <w:r>
+              <w:t>_id</w:t>
             </w:r>
             <w:proofErr w:type="spellEnd"/>
           </w:p>
@@ -1547,8 +1652,16 @@
           </w:tcPr>
           <w:p>
             <w:proofErr w:type="spellStart"/>
-            <w:r>
-              <w:t>Libraires_nom</w:t>
+            <w:proofErr w:type="gramStart"/>
+            <w:r>
+              <w:t>l</w:t>
+            </w:r>
+            <w:r>
+              <w:t>ibraires</w:t>
+            </w:r>
+            <w:proofErr w:type="gramEnd"/>
+            <w:r>
+              <w:t>_nom</w:t>
             </w:r>
             <w:proofErr w:type="spellEnd"/>
           </w:p>
@@ -1613,8 +1726,16 @@
           </w:tcPr>
           <w:p>
             <w:proofErr w:type="spellStart"/>
-            <w:r>
-              <w:t>Libraires_</w:t>
+            <w:proofErr w:type="gramStart"/>
+            <w:r>
+              <w:t>l</w:t>
+            </w:r>
+            <w:r>
+              <w:t>ibraires</w:t>
+            </w:r>
+            <w:proofErr w:type="gramEnd"/>
+            <w:r>
+              <w:t>_</w:t>
             </w:r>
             <w:r>
               <w:t>adresse</w:t>
@@ -1743,8 +1864,16 @@
           </w:tcPr>
           <w:p>
             <w:proofErr w:type="spellStart"/>
-            <w:r>
-              <w:t>Command_id</w:t>
+            <w:proofErr w:type="gramStart"/>
+            <w:r>
+              <w:t>c</w:t>
+            </w:r>
+            <w:r>
+              <w:t>ommand</w:t>
+            </w:r>
+            <w:proofErr w:type="gramEnd"/>
+            <w:r>
+              <w:t>_id</w:t>
             </w:r>
             <w:proofErr w:type="spellEnd"/>
           </w:p>
@@ -1815,8 +1944,16 @@
           </w:tcPr>
           <w:p>
             <w:proofErr w:type="spellStart"/>
-            <w:r>
-              <w:t>Commande_quantité</w:t>
+            <w:proofErr w:type="gramStart"/>
+            <w:r>
+              <w:t>c</w:t>
+            </w:r>
+            <w:r>
+              <w:t>ommande</w:t>
+            </w:r>
+            <w:proofErr w:type="gramEnd"/>
+            <w:r>
+              <w:t>_quantité</w:t>
             </w:r>
             <w:proofErr w:type="spellEnd"/>
           </w:p>

</xml_diff>

<commit_message>
sql cours sur mySQL
</commit_message>
<xml_diff>
--- a/03-Databases/exerciceSQL/editeur_de_livre/editeur_de_livre.docx
+++ b/03-Databases/exerciceSQL/editeur_de_livre/editeur_de_livre.docx
@@ -1028,7 +1028,7 @@
               <w:cnfStyle w:val="000000100000" w:firstRow="0" w:lastRow="0" w:firstColumn="0" w:lastColumn="0" w:oddVBand="0" w:evenVBand="0" w:oddHBand="1" w:evenHBand="0" w:firstRowFirstColumn="0" w:firstRowLastColumn="0" w:lastRowFirstColumn="0" w:lastRowLastColumn="0"/>
             </w:pPr>
             <w:r>
-              <w:t>5</w:t>
+              <w:t>3</w:t>
             </w:r>
           </w:p>
         </w:tc>
@@ -1108,10 +1108,16 @@
           </w:tcPr>
           <w:p>
             <w:pPr>
+              <w:tabs>
+                <w:tab w:val="center" w:pos="742"/>
+              </w:tabs>
               <w:cnfStyle w:val="000000000000" w:firstRow="0" w:lastRow="0" w:firstColumn="0" w:lastColumn="0" w:oddVBand="0" w:evenVBand="0" w:oddHBand="0" w:evenHBand="0" w:firstRowFirstColumn="0" w:firstRowLastColumn="0" w:lastRowFirstColumn="0" w:lastRowLastColumn="0"/>
             </w:pPr>
             <w:r>
-              <w:t>6</w:t>
+              <w:t>7</w:t>
+            </w:r>
+            <w:r>
+              <w:tab/>
             </w:r>
           </w:p>
         </w:tc>
@@ -2048,7 +2054,7 @@
               <w:cnfStyle w:val="000000000000" w:firstRow="0" w:lastRow="0" w:firstColumn="0" w:lastColumn="0" w:oddVBand="0" w:evenVBand="0" w:oddHBand="0" w:evenHBand="0" w:firstRowFirstColumn="0" w:firstRowLastColumn="0" w:lastRowFirstColumn="0" w:lastRowLastColumn="0"/>
             </w:pPr>
             <w:r>
-              <w:t>6</w:t>
+              <w:t>7</w:t>
             </w:r>
           </w:p>
         </w:tc>
@@ -2343,7 +2349,7 @@
               <w:cnfStyle w:val="000000000000" w:firstRow="0" w:lastRow="0" w:firstColumn="0" w:lastColumn="0" w:oddVBand="0" w:evenVBand="0" w:oddHBand="0" w:evenHBand="0" w:firstRowFirstColumn="0" w:firstRowLastColumn="0" w:lastRowFirstColumn="0" w:lastRowLastColumn="0"/>
             </w:pPr>
             <w:r>
-              <w:t>3</w:t>
+              <w:t>30</w:t>
             </w:r>
           </w:p>
         </w:tc>
@@ -2378,10 +2384,7 @@
             </w:r>
             <w:proofErr w:type="gramEnd"/>
             <w:r>
-              <w:t>_</w:t>
-            </w:r>
-            <w:r>
-              <w:t>annee</w:t>
+              <w:t>_annee</w:t>
             </w:r>
             <w:proofErr w:type="spellEnd"/>
           </w:p>
@@ -7997,7 +8000,7 @@
       <w:pPr>
         <w:spacing w:after="0"/>
         <w:rPr>
-          <w:rFonts w:ascii="Aptos Narrow" w:eastAsia="Times New Roman" w:hAnsi="Aptos Narrow" w:cs="Times New Roman"/>
+          <w:rFonts w:eastAsia="Times New Roman" w:cs="Times New Roman"/>
           <w:color w:val="000000"/>
           <w:kern w:val="0"/>
           <w:sz w:val="22"/>
@@ -8052,30 +8055,20 @@
       </w:r>
       <w:r>
         <w:rPr>
-          <w:rFonts w:ascii="Aptos Narrow" w:hAnsi="Aptos Narrow"/>
           <w:color w:val="000000"/>
           <w:sz w:val="22"/>
           <w:szCs w:val="22"/>
         </w:rPr>
-        <w:t xml:space="preserve"> </w:t>
-      </w:r>
-      <w:r>
-        <w:rPr>
-          <w:rFonts w:ascii="Aptos Narrow" w:hAnsi="Aptos Narrow"/>
-          <w:color w:val="000000"/>
+        <w:t xml:space="preserve">  </w:t>
+      </w:r>
+      <w:proofErr w:type="spellStart"/>
+      <w:r>
+        <w:rPr>
+          <w:rFonts w:eastAsia="Times New Roman" w:cs="Times New Roman"/>
+          <w:color w:val="000000"/>
+          <w:kern w:val="0"/>
           <w:sz w:val="22"/>
           <w:szCs w:val="22"/>
-        </w:rPr>
-        <w:t xml:space="preserve"> </w:t>
-      </w:r>
-      <w:proofErr w:type="spellStart"/>
-      <w:r>
-        <w:rPr>
-          <w:rFonts w:ascii="Aptos Narrow" w:eastAsia="Times New Roman" w:hAnsi="Aptos Narrow" w:cs="Times New Roman"/>
-          <w:color w:val="000000"/>
-          <w:kern w:val="0"/>
-          <w:sz w:val="22"/>
-          <w:szCs w:val="22"/>
           <w:lang w:eastAsia="fr-FR"/>
           <w14:ligatures w14:val="none"/>
         </w:rPr>
@@ -8084,7 +8077,7 @@
       <w:proofErr w:type="gramEnd"/>
       <w:r>
         <w:rPr>
-          <w:rFonts w:ascii="Aptos Narrow" w:eastAsia="Times New Roman" w:hAnsi="Aptos Narrow" w:cs="Times New Roman"/>
+          <w:rFonts w:eastAsia="Times New Roman" w:cs="Times New Roman"/>
           <w:color w:val="000000"/>
           <w:kern w:val="0"/>
           <w:sz w:val="22"/>
@@ -8099,7 +8092,7 @@
     <w:p>
       <w:pPr>
         <w:rPr>
-          <w:rFonts w:ascii="Aptos Narrow" w:eastAsia="Times New Roman" w:hAnsi="Aptos Narrow" w:cs="Times New Roman"/>
+          <w:rFonts w:eastAsia="Times New Roman" w:cs="Times New Roman"/>
           <w:color w:val="000000"/>
           <w:kern w:val="0"/>
           <w:sz w:val="22"/>
@@ -8112,7 +8105,7 @@
       <w:proofErr w:type="gramStart"/>
       <w:r>
         <w:rPr>
-          <w:rFonts w:ascii="Aptos Narrow" w:eastAsia="Times New Roman" w:hAnsi="Aptos Narrow" w:cs="Times New Roman"/>
+          <w:rFonts w:eastAsia="Times New Roman" w:cs="Times New Roman"/>
           <w:b/>
           <w:bCs/>
           <w:color w:val="000000"/>
@@ -8125,7 +8118,7 @@
       <w:proofErr w:type="gramEnd"/>
       <w:r>
         <w:rPr>
-          <w:rFonts w:ascii="Aptos Narrow" w:eastAsia="Times New Roman" w:hAnsi="Aptos Narrow" w:cs="Times New Roman"/>
+          <w:rFonts w:eastAsia="Times New Roman" w:cs="Times New Roman"/>
           <w:b/>
           <w:bCs/>
           <w:color w:val="000000"/>
@@ -8138,7 +8131,7 @@
       <w:proofErr w:type="spellEnd"/>
       <w:r>
         <w:rPr>
-          <w:rFonts w:ascii="Aptos Narrow" w:eastAsia="Times New Roman" w:hAnsi="Aptos Narrow" w:cs="Times New Roman"/>
+          <w:rFonts w:eastAsia="Times New Roman" w:cs="Times New Roman"/>
           <w:color w:val="000000"/>
           <w:kern w:val="0"/>
           <w:sz w:val="22"/>
@@ -8150,7 +8143,7 @@
       </w:r>
       <w:r>
         <w:rPr>
-          <w:rFonts w:ascii="Aptos Narrow" w:eastAsia="Times New Roman" w:hAnsi="Aptos Narrow" w:cs="Times New Roman"/>
+          <w:rFonts w:eastAsia="Times New Roman" w:cs="Times New Roman"/>
           <w:color w:val="000000"/>
           <w:kern w:val="0"/>
           <w:sz w:val="22"/>
@@ -8162,7 +8155,7 @@
       </w:r>
       <w:r>
         <w:rPr>
-          <w:rFonts w:ascii="Aptos Narrow" w:eastAsia="Times New Roman" w:hAnsi="Aptos Narrow" w:cs="Times New Roman"/>
+          <w:rFonts w:eastAsia="Times New Roman" w:cs="Times New Roman"/>
           <w:color w:val="000000"/>
           <w:kern w:val="0"/>
           <w:sz w:val="22"/>
@@ -8175,7 +8168,7 @@
       <w:proofErr w:type="spellStart"/>
       <w:r>
         <w:rPr>
-          <w:rFonts w:ascii="Aptos Narrow" w:eastAsia="Times New Roman" w:hAnsi="Aptos Narrow" w:cs="Times New Roman"/>
+          <w:rFonts w:eastAsia="Times New Roman" w:cs="Times New Roman"/>
           <w:color w:val="000000"/>
           <w:kern w:val="0"/>
           <w:sz w:val="22"/>
@@ -8188,7 +8181,7 @@
       <w:proofErr w:type="spellEnd"/>
       <w:r>
         <w:rPr>
-          <w:rFonts w:ascii="Aptos Narrow" w:eastAsia="Times New Roman" w:hAnsi="Aptos Narrow" w:cs="Times New Roman"/>
+          <w:rFonts w:eastAsia="Times New Roman" w:cs="Times New Roman"/>
           <w:color w:val="000000"/>
           <w:kern w:val="0"/>
           <w:sz w:val="22"/>
@@ -8201,7 +8194,7 @@
       <w:proofErr w:type="spellStart"/>
       <w:r>
         <w:rPr>
-          <w:rFonts w:ascii="Aptos Narrow" w:eastAsia="Times New Roman" w:hAnsi="Aptos Narrow" w:cs="Times New Roman"/>
+          <w:rFonts w:eastAsia="Times New Roman" w:cs="Times New Roman"/>
           <w:color w:val="000000"/>
           <w:kern w:val="0"/>
           <w:sz w:val="22"/>
@@ -8214,7 +8207,7 @@
       <w:proofErr w:type="spellEnd"/>
       <w:r>
         <w:rPr>
-          <w:rFonts w:ascii="Aptos Narrow" w:eastAsia="Times New Roman" w:hAnsi="Aptos Narrow" w:cs="Times New Roman"/>
+          <w:rFonts w:eastAsia="Times New Roman" w:cs="Times New Roman"/>
           <w:color w:val="000000"/>
           <w:kern w:val="0"/>
           <w:sz w:val="22"/>
@@ -8227,7 +8220,7 @@
       <w:proofErr w:type="spellStart"/>
       <w:r>
         <w:rPr>
-          <w:rFonts w:ascii="Aptos Narrow" w:eastAsia="Times New Roman" w:hAnsi="Aptos Narrow" w:cs="Times New Roman"/>
+          <w:rFonts w:eastAsia="Times New Roman" w:cs="Times New Roman"/>
           <w:color w:val="000000"/>
           <w:kern w:val="0"/>
           <w:sz w:val="22"/>
@@ -8240,7 +8233,7 @@
       <w:proofErr w:type="spellEnd"/>
       <w:r>
         <w:rPr>
-          <w:rFonts w:ascii="Aptos Narrow" w:eastAsia="Times New Roman" w:hAnsi="Aptos Narrow" w:cs="Times New Roman"/>
+          <w:rFonts w:eastAsia="Times New Roman" w:cs="Times New Roman"/>
           <w:color w:val="000000"/>
           <w:kern w:val="0"/>
           <w:sz w:val="22"/>
@@ -8253,7 +8246,7 @@
       <w:proofErr w:type="spellStart"/>
       <w:r>
         <w:rPr>
-          <w:rFonts w:ascii="Aptos Narrow" w:eastAsia="Times New Roman" w:hAnsi="Aptos Narrow" w:cs="Times New Roman"/>
+          <w:rFonts w:eastAsia="Times New Roman" w:cs="Times New Roman"/>
           <w:color w:val="000000"/>
           <w:kern w:val="0"/>
           <w:sz w:val="22"/>
@@ -8268,7 +8261,7 @@
     <w:p>
       <w:pPr>
         <w:rPr>
-          <w:rFonts w:ascii="Aptos Narrow" w:eastAsia="Times New Roman" w:hAnsi="Aptos Narrow" w:cs="Times New Roman"/>
+          <w:rFonts w:eastAsia="Times New Roman" w:cs="Times New Roman"/>
           <w:color w:val="000000"/>
           <w:kern w:val="0"/>
           <w:sz w:val="22"/>
@@ -8281,7 +8274,7 @@
       <w:proofErr w:type="gramStart"/>
       <w:r>
         <w:rPr>
-          <w:rFonts w:ascii="Aptos Narrow" w:eastAsia="Times New Roman" w:hAnsi="Aptos Narrow" w:cs="Times New Roman"/>
+          <w:rFonts w:eastAsia="Times New Roman" w:cs="Times New Roman"/>
           <w:b/>
           <w:bCs/>
           <w:color w:val="000000"/>
@@ -8294,7 +8287,7 @@
       <w:proofErr w:type="gramEnd"/>
       <w:r>
         <w:rPr>
-          <w:rFonts w:ascii="Aptos Narrow" w:eastAsia="Times New Roman" w:hAnsi="Aptos Narrow" w:cs="Times New Roman"/>
+          <w:rFonts w:eastAsia="Times New Roman" w:cs="Times New Roman"/>
           <w:b/>
           <w:bCs/>
           <w:color w:val="000000"/>
@@ -8307,7 +8300,7 @@
       <w:proofErr w:type="spellEnd"/>
       <w:r>
         <w:rPr>
-          <w:rFonts w:ascii="Aptos Narrow" w:eastAsia="Times New Roman" w:hAnsi="Aptos Narrow" w:cs="Times New Roman"/>
+          <w:rFonts w:eastAsia="Times New Roman" w:cs="Times New Roman"/>
           <w:color w:val="000000"/>
           <w:kern w:val="0"/>
           <w:sz w:val="22"/>
@@ -8319,7 +8312,7 @@
       </w:r>
       <w:r>
         <w:rPr>
-          <w:rFonts w:ascii="Aptos Narrow" w:eastAsia="Times New Roman" w:hAnsi="Aptos Narrow" w:cs="Times New Roman"/>
+          <w:rFonts w:eastAsia="Times New Roman" w:cs="Times New Roman"/>
           <w:color w:val="000000"/>
           <w:kern w:val="0"/>
           <w:sz w:val="22"/>
@@ -8331,7 +8324,6 @@
       </w:r>
       <w:r>
         <w:rPr>
-          <w:rFonts w:ascii="Aptos Narrow" w:hAnsi="Aptos Narrow"/>
           <w:color w:val="000000"/>
           <w:sz w:val="22"/>
           <w:szCs w:val="22"/>
@@ -8341,7 +8333,7 @@
       <w:proofErr w:type="spellStart"/>
       <w:r>
         <w:rPr>
-          <w:rFonts w:ascii="Aptos Narrow" w:eastAsia="Times New Roman" w:hAnsi="Aptos Narrow" w:cs="Times New Roman"/>
+          <w:rFonts w:eastAsia="Times New Roman" w:cs="Times New Roman"/>
           <w:color w:val="000000"/>
           <w:kern w:val="0"/>
           <w:sz w:val="22"/>
@@ -8354,7 +8346,7 @@
       <w:proofErr w:type="spellEnd"/>
       <w:r>
         <w:rPr>
-          <w:rFonts w:ascii="Aptos Narrow" w:eastAsia="Times New Roman" w:hAnsi="Aptos Narrow" w:cs="Times New Roman"/>
+          <w:rFonts w:eastAsia="Times New Roman" w:cs="Times New Roman"/>
           <w:color w:val="000000"/>
           <w:kern w:val="0"/>
           <w:sz w:val="22"/>
@@ -8367,7 +8359,7 @@
       <w:proofErr w:type="spellStart"/>
       <w:r>
         <w:rPr>
-          <w:rFonts w:ascii="Aptos Narrow" w:eastAsia="Times New Roman" w:hAnsi="Aptos Narrow" w:cs="Times New Roman"/>
+          <w:rFonts w:eastAsia="Times New Roman" w:cs="Times New Roman"/>
           <w:color w:val="000000"/>
           <w:kern w:val="0"/>
           <w:sz w:val="22"/>
@@ -8380,7 +8372,7 @@
       <w:proofErr w:type="spellEnd"/>
       <w:r>
         <w:rPr>
-          <w:rFonts w:ascii="Aptos Narrow" w:eastAsia="Times New Roman" w:hAnsi="Aptos Narrow" w:cs="Times New Roman"/>
+          <w:rFonts w:eastAsia="Times New Roman" w:cs="Times New Roman"/>
           <w:color w:val="000000"/>
           <w:kern w:val="0"/>
           <w:sz w:val="22"/>
@@ -8393,7 +8385,7 @@
       <w:proofErr w:type="spellStart"/>
       <w:r>
         <w:rPr>
-          <w:rFonts w:ascii="Aptos Narrow" w:eastAsia="Times New Roman" w:hAnsi="Aptos Narrow" w:cs="Times New Roman"/>
+          <w:rFonts w:eastAsia="Times New Roman" w:cs="Times New Roman"/>
           <w:color w:val="000000"/>
           <w:kern w:val="0"/>
           <w:sz w:val="22"/>
@@ -8408,7 +8400,7 @@
     <w:p>
       <w:pPr>
         <w:rPr>
-          <w:rFonts w:ascii="Aptos Narrow" w:eastAsia="Times New Roman" w:hAnsi="Aptos Narrow" w:cs="Times New Roman"/>
+          <w:rFonts w:eastAsia="Times New Roman" w:cs="Times New Roman"/>
           <w:color w:val="000000"/>
           <w:kern w:val="0"/>
           <w:sz w:val="22"/>
@@ -8421,7 +8413,7 @@
       <w:proofErr w:type="gramStart"/>
       <w:r>
         <w:rPr>
-          <w:rFonts w:ascii="Aptos Narrow" w:eastAsia="Times New Roman" w:hAnsi="Aptos Narrow" w:cs="Times New Roman"/>
+          <w:rFonts w:eastAsia="Times New Roman" w:cs="Times New Roman"/>
           <w:b/>
           <w:bCs/>
           <w:color w:val="000000"/>
@@ -8434,7 +8426,7 @@
       <w:proofErr w:type="gramEnd"/>
       <w:r>
         <w:rPr>
-          <w:rFonts w:ascii="Aptos Narrow" w:eastAsia="Times New Roman" w:hAnsi="Aptos Narrow" w:cs="Times New Roman"/>
+          <w:rFonts w:eastAsia="Times New Roman" w:cs="Times New Roman"/>
           <w:b/>
           <w:bCs/>
           <w:color w:val="000000"/>
@@ -8447,7 +8439,7 @@
       <w:proofErr w:type="spellEnd"/>
       <w:r>
         <w:rPr>
-          <w:rFonts w:ascii="Aptos Narrow" w:eastAsia="Times New Roman" w:hAnsi="Aptos Narrow" w:cs="Times New Roman"/>
+          <w:rFonts w:eastAsia="Times New Roman" w:cs="Times New Roman"/>
           <w:color w:val="000000"/>
           <w:kern w:val="0"/>
           <w:sz w:val="22"/>
@@ -8459,7 +8451,6 @@
       </w:r>
       <w:r>
         <w:rPr>
-          <w:rFonts w:ascii="Aptos Narrow" w:hAnsi="Aptos Narrow"/>
           <w:color w:val="000000"/>
           <w:sz w:val="22"/>
           <w:szCs w:val="22"/>
@@ -8469,7 +8460,7 @@
       <w:proofErr w:type="spellStart"/>
       <w:r>
         <w:rPr>
-          <w:rFonts w:ascii="Aptos Narrow" w:eastAsia="Times New Roman" w:hAnsi="Aptos Narrow" w:cs="Times New Roman"/>
+          <w:rFonts w:eastAsia="Times New Roman" w:cs="Times New Roman"/>
           <w:color w:val="000000"/>
           <w:kern w:val="0"/>
           <w:sz w:val="22"/>
@@ -8482,7 +8473,7 @@
       <w:proofErr w:type="spellEnd"/>
       <w:r>
         <w:rPr>
-          <w:rFonts w:ascii="Aptos Narrow" w:eastAsia="Times New Roman" w:hAnsi="Aptos Narrow" w:cs="Times New Roman"/>
+          <w:rFonts w:eastAsia="Times New Roman" w:cs="Times New Roman"/>
           <w:color w:val="000000"/>
           <w:kern w:val="0"/>
           <w:sz w:val="22"/>
@@ -8495,7 +8486,7 @@
       <w:proofErr w:type="spellStart"/>
       <w:r>
         <w:rPr>
-          <w:rFonts w:ascii="Aptos Narrow" w:eastAsia="Times New Roman" w:hAnsi="Aptos Narrow" w:cs="Times New Roman"/>
+          <w:rFonts w:eastAsia="Times New Roman" w:cs="Times New Roman"/>
           <w:color w:val="000000"/>
           <w:kern w:val="0"/>
           <w:sz w:val="22"/>
@@ -8508,7 +8499,7 @@
       <w:proofErr w:type="spellEnd"/>
       <w:r>
         <w:rPr>
-          <w:rFonts w:ascii="Aptos Narrow" w:eastAsia="Times New Roman" w:hAnsi="Aptos Narrow" w:cs="Times New Roman"/>
+          <w:rFonts w:eastAsia="Times New Roman" w:cs="Times New Roman"/>
           <w:color w:val="000000"/>
           <w:kern w:val="0"/>
           <w:sz w:val="22"/>
@@ -8522,7 +8513,7 @@
     <w:p>
       <w:pPr>
         <w:rPr>
-          <w:rFonts w:ascii="Aptos Narrow" w:eastAsia="Times New Roman" w:hAnsi="Aptos Narrow" w:cs="Times New Roman"/>
+          <w:rFonts w:eastAsia="Times New Roman" w:cs="Times New Roman"/>
           <w:color w:val="000000"/>
           <w:kern w:val="0"/>
           <w:sz w:val="22"/>
@@ -8535,7 +8526,7 @@
       <w:proofErr w:type="gramStart"/>
       <w:r>
         <w:rPr>
-          <w:rFonts w:ascii="Aptos Narrow" w:eastAsia="Times New Roman" w:hAnsi="Aptos Narrow" w:cs="Times New Roman"/>
+          <w:rFonts w:eastAsia="Times New Roman" w:cs="Times New Roman"/>
           <w:b/>
           <w:bCs/>
           <w:color w:val="000000"/>
@@ -8548,7 +8539,7 @@
       <w:proofErr w:type="gramEnd"/>
       <w:r>
         <w:rPr>
-          <w:rFonts w:ascii="Aptos Narrow" w:eastAsia="Times New Roman" w:hAnsi="Aptos Narrow" w:cs="Times New Roman"/>
+          <w:rFonts w:eastAsia="Times New Roman" w:cs="Times New Roman"/>
           <w:b/>
           <w:bCs/>
           <w:color w:val="000000"/>
@@ -8561,7 +8552,7 @@
       <w:proofErr w:type="spellEnd"/>
       <w:r>
         <w:rPr>
-          <w:rFonts w:ascii="Aptos Narrow" w:eastAsia="Times New Roman" w:hAnsi="Aptos Narrow" w:cs="Times New Roman"/>
+          <w:rFonts w:eastAsia="Times New Roman" w:cs="Times New Roman"/>
           <w:b/>
           <w:bCs/>
           <w:color w:val="000000"/>
@@ -8573,7 +8564,6 @@
       </w:r>
       <w:r>
         <w:rPr>
-          <w:rFonts w:ascii="Aptos Narrow" w:hAnsi="Aptos Narrow"/>
           <w:color w:val="000000"/>
           <w:sz w:val="22"/>
           <w:szCs w:val="22"/>
@@ -8583,7 +8573,7 @@
       <w:proofErr w:type="spellStart"/>
       <w:r>
         <w:rPr>
-          <w:rFonts w:ascii="Aptos Narrow" w:eastAsia="Times New Roman" w:hAnsi="Aptos Narrow" w:cs="Times New Roman"/>
+          <w:rFonts w:eastAsia="Times New Roman" w:cs="Times New Roman"/>
           <w:color w:val="000000"/>
           <w:kern w:val="0"/>
           <w:sz w:val="22"/>
@@ -8598,7 +8588,7 @@
     <w:p>
       <w:pPr>
         <w:rPr>
-          <w:rFonts w:ascii="Aptos Narrow" w:eastAsia="Times New Roman" w:hAnsi="Aptos Narrow" w:cs="Times New Roman"/>
+          <w:rFonts w:eastAsia="Times New Roman" w:cs="Times New Roman"/>
           <w:color w:val="000000"/>
           <w:kern w:val="0"/>
           <w:sz w:val="22"/>
@@ -8611,7 +8601,7 @@
       <w:proofErr w:type="gramStart"/>
       <w:r>
         <w:rPr>
-          <w:rFonts w:ascii="Aptos Narrow" w:eastAsia="Times New Roman" w:hAnsi="Aptos Narrow" w:cs="Times New Roman"/>
+          <w:rFonts w:eastAsia="Times New Roman" w:cs="Times New Roman"/>
           <w:b/>
           <w:bCs/>
           <w:color w:val="000000"/>
@@ -8624,7 +8614,7 @@
       <w:proofErr w:type="gramEnd"/>
       <w:r>
         <w:rPr>
-          <w:rFonts w:ascii="Aptos Narrow" w:eastAsia="Times New Roman" w:hAnsi="Aptos Narrow" w:cs="Times New Roman"/>
+          <w:rFonts w:eastAsia="Times New Roman" w:cs="Times New Roman"/>
           <w:b/>
           <w:bCs/>
           <w:color w:val="000000"/>
@@ -8637,7 +8627,7 @@
       <w:proofErr w:type="spellEnd"/>
       <w:r>
         <w:rPr>
-          <w:rFonts w:ascii="Aptos Narrow" w:eastAsia="Times New Roman" w:hAnsi="Aptos Narrow" w:cs="Times New Roman"/>
+          <w:rFonts w:eastAsia="Times New Roman" w:cs="Times New Roman"/>
           <w:b/>
           <w:bCs/>
           <w:color w:val="000000"/>
@@ -8649,7 +8639,7 @@
       </w:r>
       <w:r>
         <w:rPr>
-          <w:rFonts w:ascii="Aptos Narrow" w:eastAsia="Times New Roman" w:hAnsi="Aptos Narrow" w:cs="Times New Roman"/>
+          <w:rFonts w:eastAsia="Times New Roman" w:cs="Times New Roman"/>
           <w:b/>
           <w:bCs/>
           <w:color w:val="000000"/>
@@ -8661,7 +8651,7 @@
       </w:r>
       <w:r>
         <w:rPr>
-          <w:rFonts w:ascii="Aptos Narrow" w:eastAsia="Times New Roman" w:hAnsi="Aptos Narrow" w:cs="Times New Roman"/>
+          <w:rFonts w:eastAsia="Times New Roman" w:cs="Times New Roman"/>
           <w:b/>
           <w:bCs/>
           <w:color w:val="000000"/>
@@ -8674,7 +8664,7 @@
       <w:proofErr w:type="spellStart"/>
       <w:r>
         <w:rPr>
-          <w:rFonts w:ascii="Aptos Narrow" w:eastAsia="Times New Roman" w:hAnsi="Aptos Narrow" w:cs="Times New Roman"/>
+          <w:rFonts w:eastAsia="Times New Roman" w:cs="Times New Roman"/>
           <w:color w:val="000000"/>
           <w:kern w:val="0"/>
           <w:sz w:val="22"/>
@@ -8687,7 +8677,7 @@
       <w:proofErr w:type="spellEnd"/>
       <w:r>
         <w:rPr>
-          <w:rFonts w:ascii="Aptos Narrow" w:eastAsia="Times New Roman" w:hAnsi="Aptos Narrow" w:cs="Times New Roman"/>
+          <w:rFonts w:eastAsia="Times New Roman" w:cs="Times New Roman"/>
           <w:color w:val="000000"/>
           <w:kern w:val="0"/>
           <w:sz w:val="22"/>
@@ -8699,26 +8689,16 @@
       </w:r>
       <w:r>
         <w:rPr>
-          <w:rFonts w:ascii="Aptos Narrow" w:hAnsi="Aptos Narrow"/>
           <w:color w:val="000000"/>
           <w:sz w:val="22"/>
           <w:szCs w:val="22"/>
         </w:rPr>
-        <w:t xml:space="preserve"> </w:t>
-      </w:r>
-      <w:r>
-        <w:rPr>
-          <w:rFonts w:ascii="Aptos Narrow" w:hAnsi="Aptos Narrow"/>
-          <w:color w:val="000000"/>
-          <w:sz w:val="22"/>
-          <w:szCs w:val="22"/>
-        </w:rPr>
-        <w:t xml:space="preserve"> </w:t>
+        <w:t xml:space="preserve">  </w:t>
       </w:r>
       <w:proofErr w:type="spellStart"/>
       <w:r>
         <w:rPr>
-          <w:rFonts w:ascii="Aptos Narrow" w:eastAsia="Times New Roman" w:hAnsi="Aptos Narrow" w:cs="Times New Roman"/>
+          <w:rFonts w:eastAsia="Times New Roman" w:cs="Times New Roman"/>
           <w:color w:val="000000"/>
           <w:kern w:val="0"/>
           <w:sz w:val="22"/>
@@ -8780,7 +8760,7 @@
           <w:lang w:eastAsia="fr-FR"/>
           <w14:ligatures w14:val="none"/>
         </w:rPr>
-        <w:t xml:space="preserve"> concerne par 1 ou </w:t>
+        <w:t xml:space="preserve"> concerne par </w:t>
       </w:r>
       <w:r>
         <w:rPr>
@@ -8792,17 +8772,39 @@
           <w:lang w:eastAsia="fr-FR"/>
           <w14:ligatures w14:val="none"/>
         </w:rPr>
-        <w:t xml:space="preserve">plusieurs </w:t>
+        <w:t xml:space="preserve">1 </w:t>
       </w:r>
       <w:r>
         <w:rPr>
           <w:rFonts w:ascii="Aptos Narrow" w:eastAsia="Times New Roman" w:hAnsi="Aptos Narrow" w:cs="Times New Roman"/>
-          <w:color w:val="000000"/>
-          <w:kern w:val="0"/>
-          <w:lang w:eastAsia="fr-FR"/>
-          <w14:ligatures w14:val="none"/>
-        </w:rPr>
-        <w:t>livres</w:t>
+          <w:b/>
+          <w:bCs/>
+          <w:color w:val="000000"/>
+          <w:kern w:val="0"/>
+          <w:lang w:eastAsia="fr-FR"/>
+          <w14:ligatures w14:val="none"/>
+        </w:rPr>
+        <w:t>seul</w:t>
+      </w:r>
+      <w:r>
+        <w:rPr>
+          <w:rFonts w:ascii="Aptos Narrow" w:eastAsia="Times New Roman" w:hAnsi="Aptos Narrow" w:cs="Times New Roman"/>
+          <w:color w:val="000000"/>
+          <w:kern w:val="0"/>
+          <w:lang w:eastAsia="fr-FR"/>
+          <w14:ligatures w14:val="none"/>
+        </w:rPr>
+        <w:t xml:space="preserve"> </w:t>
+      </w:r>
+      <w:r>
+        <w:rPr>
+          <w:rFonts w:ascii="Aptos Narrow" w:eastAsia="Times New Roman" w:hAnsi="Aptos Narrow" w:cs="Times New Roman"/>
+          <w:color w:val="000000"/>
+          <w:kern w:val="0"/>
+          <w:lang w:eastAsia="fr-FR"/>
+          <w14:ligatures w14:val="none"/>
+        </w:rPr>
+        <w:t>livre</w:t>
       </w:r>
     </w:p>
     <w:p>
@@ -8826,7 +8828,6 @@
         </w:rPr>
         <w:t xml:space="preserve">1 livre est </w:t>
       </w:r>
-      <w:proofErr w:type="spellStart"/>
       <w:r>
         <w:rPr>
           <w:rFonts w:ascii="Aptos Narrow" w:eastAsia="Times New Roman" w:hAnsi="Aptos Narrow" w:cs="Times New Roman"/>
@@ -8835,9 +8836,8 @@
           <w:lang w:eastAsia="fr-FR"/>
           <w14:ligatures w14:val="none"/>
         </w:rPr>
-        <w:t>concerne</w:t>
-      </w:r>
-      <w:proofErr w:type="spellEnd"/>
+        <w:t>concerné</w:t>
+      </w:r>
       <w:r>
         <w:rPr>
           <w:rFonts w:ascii="Aptos Narrow" w:eastAsia="Times New Roman" w:hAnsi="Aptos Narrow" w:cs="Times New Roman"/>
@@ -9229,17 +9229,7 @@
           <w:lang w:eastAsia="fr-FR"/>
           <w14:ligatures w14:val="none"/>
         </w:rPr>
-        <w:t xml:space="preserve">gagner 0 </w:t>
-      </w:r>
-      <w:r>
-        <w:rPr>
-          <w:rFonts w:ascii="Aptos Narrow" w:eastAsia="Times New Roman" w:hAnsi="Aptos Narrow" w:cs="Times New Roman"/>
-          <w:color w:val="000000"/>
-          <w:kern w:val="0"/>
-          <w:lang w:eastAsia="fr-FR"/>
-          <w14:ligatures w14:val="none"/>
-        </w:rPr>
-        <w:t xml:space="preserve">ou </w:t>
+        <w:t xml:space="preserve">gagner 0 ou </w:t>
       </w:r>
       <w:r>
         <w:rPr>
@@ -9325,7 +9315,29 @@
           <w:lang w:eastAsia="fr-FR"/>
           <w14:ligatures w14:val="none"/>
         </w:rPr>
-        <w:t xml:space="preserve">livres </w:t>
+        <w:t xml:space="preserve">ou </w:t>
+      </w:r>
+      <w:r>
+        <w:rPr>
+          <w:rFonts w:ascii="Aptos Narrow" w:eastAsia="Times New Roman" w:hAnsi="Aptos Narrow" w:cs="Times New Roman"/>
+          <w:b/>
+          <w:bCs/>
+          <w:color w:val="000000" w:themeColor="text1"/>
+          <w:kern w:val="0"/>
+          <w:lang w:eastAsia="fr-FR"/>
+          <w14:ligatures w14:val="none"/>
+        </w:rPr>
+        <w:t>plusieurs</w:t>
+      </w:r>
+      <w:r>
+        <w:rPr>
+          <w:rFonts w:ascii="Aptos Narrow" w:eastAsia="Times New Roman" w:hAnsi="Aptos Narrow" w:cs="Times New Roman"/>
+          <w:color w:val="000000" w:themeColor="text1"/>
+          <w:kern w:val="0"/>
+          <w:lang w:eastAsia="fr-FR"/>
+          <w14:ligatures w14:val="none"/>
+        </w:rPr>
+        <w:t xml:space="preserve"> livres </w:t>
       </w:r>
     </w:p>
     <w:p>
@@ -9341,6 +9353,128 @@
           <w14:ligatures w14:val="none"/>
         </w:rPr>
       </w:pPr>
+    </w:p>
+    <w:p>
+      <w:pPr>
+        <w:spacing w:after="0"/>
+        <w:rPr>
+          <w:rFonts w:eastAsia="Times New Roman" w:cs="Times New Roman"/>
+          <w:color w:val="000000"/>
+          <w:kern w:val="0"/>
+          <w:lang w:eastAsia="fr-FR"/>
+          <w14:ligatures w14:val="none"/>
+        </w:rPr>
+      </w:pPr>
+      <w:r>
+        <w:rPr>
+          <w:rFonts w:ascii="Aptos Narrow" w:eastAsia="Times New Roman" w:hAnsi="Aptos Narrow" w:cs="Times New Roman"/>
+          <w:color w:val="000000"/>
+          <w:kern w:val="0"/>
+          <w:sz w:val="22"/>
+          <w:szCs w:val="22"/>
+          <w:lang w:eastAsia="fr-FR"/>
+          <w14:ligatures w14:val="none"/>
+        </w:rPr>
+        <w:t xml:space="preserve">1 </w:t>
+      </w:r>
+      <w:r>
+        <w:rPr>
+          <w:rFonts w:eastAsia="Times New Roman" w:cs="Times New Roman"/>
+          <w:color w:val="000000"/>
+          <w:kern w:val="0"/>
+          <w:lang w:eastAsia="fr-FR"/>
+          <w14:ligatures w14:val="none"/>
+        </w:rPr>
+        <w:t>libraire</w:t>
+      </w:r>
+      <w:r>
+        <w:rPr>
+          <w:rFonts w:eastAsia="Times New Roman" w:cs="Times New Roman"/>
+          <w:color w:val="000000"/>
+          <w:kern w:val="0"/>
+          <w:lang w:eastAsia="fr-FR"/>
+          <w14:ligatures w14:val="none"/>
+        </w:rPr>
+        <w:t xml:space="preserve"> vend 0 ou </w:t>
+      </w:r>
+      <w:r>
+        <w:rPr>
+          <w:rFonts w:eastAsia="Times New Roman" w:cs="Times New Roman"/>
+          <w:b/>
+          <w:bCs/>
+          <w:color w:val="000000"/>
+          <w:kern w:val="0"/>
+          <w:lang w:eastAsia="fr-FR"/>
+          <w14:ligatures w14:val="none"/>
+        </w:rPr>
+        <w:t>plusieurs</w:t>
+      </w:r>
+      <w:r>
+        <w:rPr>
+          <w:rFonts w:eastAsia="Times New Roman" w:cs="Times New Roman"/>
+          <w:color w:val="000000"/>
+          <w:kern w:val="0"/>
+          <w:lang w:eastAsia="fr-FR"/>
+          <w14:ligatures w14:val="none"/>
+        </w:rPr>
+        <w:t xml:space="preserve"> livres</w:t>
+      </w:r>
+      <w:r>
+        <w:rPr>
+          <w:rFonts w:eastAsia="Times New Roman" w:cs="Times New Roman"/>
+          <w:color w:val="000000"/>
+          <w:kern w:val="0"/>
+          <w:lang w:eastAsia="fr-FR"/>
+          <w14:ligatures w14:val="none"/>
+        </w:rPr>
+        <w:t xml:space="preserve"> </w:t>
+      </w:r>
+    </w:p>
+    <w:p>
+      <w:pPr>
+        <w:spacing w:after="0"/>
+        <w:rPr>
+          <w:rFonts w:ascii="Aptos Narrow" w:eastAsia="Times New Roman" w:hAnsi="Aptos Narrow" w:cs="Times New Roman"/>
+          <w:color w:val="000000"/>
+          <w:kern w:val="0"/>
+          <w:sz w:val="22"/>
+          <w:szCs w:val="22"/>
+          <w:lang w:eastAsia="fr-FR"/>
+          <w14:ligatures w14:val="none"/>
+        </w:rPr>
+      </w:pPr>
+      <w:r>
+        <w:rPr>
+          <w:rFonts w:eastAsia="Times New Roman" w:cs="Times New Roman"/>
+          <w:color w:val="000000"/>
+          <w:kern w:val="0"/>
+          <w:lang w:eastAsia="fr-FR"/>
+          <w14:ligatures w14:val="none"/>
+        </w:rPr>
+        <w:t xml:space="preserve">1 livre est vendu par 1 ou </w:t>
+      </w:r>
+      <w:r>
+        <w:rPr>
+          <w:rFonts w:eastAsia="Times New Roman" w:cs="Times New Roman"/>
+          <w:b/>
+          <w:bCs/>
+          <w:color w:val="000000"/>
+          <w:kern w:val="0"/>
+          <w:lang w:eastAsia="fr-FR"/>
+          <w14:ligatures w14:val="none"/>
+        </w:rPr>
+        <w:t>plusieurs</w:t>
+      </w:r>
+      <w:r>
+        <w:rPr>
+          <w:rFonts w:eastAsia="Times New Roman" w:cs="Times New Roman"/>
+          <w:color w:val="000000"/>
+          <w:kern w:val="0"/>
+          <w:lang w:eastAsia="fr-FR"/>
+          <w14:ligatures w14:val="none"/>
+        </w:rPr>
+        <w:t xml:space="preserve"> libraires </w:t>
+      </w:r>
     </w:p>
     <w:p>
       <w:pPr>
@@ -10248,6 +10382,7 @@
   <w:style w:type="character" w:default="1" w:styleId="Policepardfaut">
     <w:name w:val="Default Paragraph Font"/>
     <w:uiPriority w:val="1"/>
+    <w:semiHidden/>
     <w:unhideWhenUsed/>
   </w:style>
   <w:style w:type="table" w:default="1" w:styleId="TableauNormal">

</xml_diff>